<commit_message>
Rozpoczęcie testu rejestracji + Wspólne REPO
</commit_message>
<xml_diff>
--- a/Instrukcja.docx
+++ b/Instrukcja.docx
@@ -39,78 +39,24 @@
           <w:sz w:val="24"/>
           <w:szCs w:val="24"/>
         </w:rPr>
-        <w:t xml:space="preserve">Musimy sobie do VS doinstalować poprzez </w:t>
-      </w:r>
-      <w:proofErr w:type="spellStart"/>
+        <w:t>Musimy sobie do VS doinstalować poprzez tools&gt;Extensions and Update</w:t>
+      </w:r>
+    </w:p>
+    <w:p>
+      <w:pPr>
+        <w:pStyle w:val="Akapitzlist"/>
+        <w:rPr>
+          <w:sz w:val="24"/>
+          <w:szCs w:val="24"/>
+        </w:rPr>
+      </w:pPr>
       <w:r>
         <w:rPr>
           <w:rStyle w:val="5yl5"/>
           <w:sz w:val="24"/>
           <w:szCs w:val="24"/>
         </w:rPr>
-        <w:t>tools</w:t>
-      </w:r>
-      <w:proofErr w:type="spellEnd"/>
-      <w:r>
-        <w:rPr>
-          <w:rStyle w:val="5yl5"/>
-          <w:sz w:val="24"/>
-          <w:szCs w:val="24"/>
-        </w:rPr>
-        <w:t>&gt;Extensions and Update</w:t>
-      </w:r>
-    </w:p>
-    <w:p>
-      <w:pPr>
-        <w:pStyle w:val="Akapitzlist"/>
-        <w:rPr>
-          <w:sz w:val="24"/>
-          <w:szCs w:val="24"/>
-        </w:rPr>
-      </w:pPr>
-      <w:r>
-        <w:rPr>
-          <w:rStyle w:val="5yl5"/>
-          <w:sz w:val="24"/>
-          <w:szCs w:val="24"/>
-        </w:rPr>
-        <w:t>“</w:t>
-      </w:r>
-      <w:proofErr w:type="spellStart"/>
-      <w:r>
-        <w:rPr>
-          <w:rStyle w:val="5yl5"/>
-          <w:sz w:val="24"/>
-          <w:szCs w:val="24"/>
-        </w:rPr>
-        <w:t>NUnit</w:t>
-      </w:r>
-      <w:proofErr w:type="spellEnd"/>
-      <w:r>
-        <w:rPr>
-          <w:rStyle w:val="5yl5"/>
-          <w:sz w:val="24"/>
-          <w:szCs w:val="24"/>
-        </w:rPr>
-        <w:t xml:space="preserve"> 3 Test Adapter” and “</w:t>
-      </w:r>
-      <w:proofErr w:type="spellStart"/>
-      <w:r>
-        <w:rPr>
-          <w:rStyle w:val="5yl5"/>
-          <w:sz w:val="24"/>
-          <w:szCs w:val="24"/>
-        </w:rPr>
-        <w:t>Nunit</w:t>
-      </w:r>
-      <w:proofErr w:type="spellEnd"/>
-      <w:r>
-        <w:rPr>
-          <w:rStyle w:val="5yl5"/>
-          <w:sz w:val="24"/>
-          <w:szCs w:val="24"/>
-        </w:rPr>
-        <w:t xml:space="preserve"> Templates for Visual Studio” </w:t>
+        <w:t xml:space="preserve">“NUnit 3 Test Adapter” and “Nunit Templates for Visual Studio” </w:t>
       </w:r>
     </w:p>
     <w:p>
@@ -222,25 +168,7 @@
           <w:sz w:val="24"/>
           <w:szCs w:val="24"/>
         </w:rPr>
-        <w:t>„</w:t>
-      </w:r>
-      <w:proofErr w:type="spellStart"/>
-      <w:r>
-        <w:rPr>
-          <w:i/>
-          <w:sz w:val="24"/>
-          <w:szCs w:val="24"/>
-        </w:rPr>
-        <w:t>NUnit</w:t>
-      </w:r>
-      <w:proofErr w:type="spellEnd"/>
-      <w:r>
-        <w:rPr>
-          <w:i/>
-          <w:sz w:val="24"/>
-          <w:szCs w:val="24"/>
-        </w:rPr>
-        <w:t xml:space="preserve"> 3 Unit Test Project”</w:t>
+        <w:t>„NUnit 3 Unit Test Project”</w:t>
       </w:r>
     </w:p>
     <w:p>
@@ -259,31 +187,164 @@
           <w:sz w:val="24"/>
           <w:szCs w:val="24"/>
         </w:rPr>
-        <w:t xml:space="preserve">Nazywamy tak samo jak nazywa się proces (w </w:t>
-      </w:r>
-      <w:proofErr w:type="spellStart"/>
-      <w:r>
-        <w:rPr>
-          <w:sz w:val="24"/>
-          <w:szCs w:val="24"/>
-        </w:rPr>
-        <w:t>excel</w:t>
-      </w:r>
-      <w:proofErr w:type="spellEnd"/>
-      <w:r>
-        <w:rPr>
-          <w:sz w:val="24"/>
-          <w:szCs w:val="24"/>
-        </w:rPr>
-        <w:t xml:space="preserve"> PL, w VS EN)</w:t>
-      </w:r>
-      <w:r>
-        <w:rPr>
-          <w:sz w:val="24"/>
-          <w:szCs w:val="24"/>
-        </w:rPr>
-        <w:tab/>
-      </w:r>
+        <w:t>Nazywamy tak samo jak nazywa s</w:t>
+      </w:r>
+      <w:r>
+        <w:rPr>
+          <w:sz w:val="24"/>
+          <w:szCs w:val="24"/>
+        </w:rPr>
+        <w:t>ię proces (w excel PL, w VS EN)</w:t>
+      </w:r>
+    </w:p>
+    <w:p>
+      <w:pPr>
+        <w:pStyle w:val="Akapitzlist"/>
+        <w:tabs>
+          <w:tab w:val="left" w:pos="7545"/>
+        </w:tabs>
+        <w:rPr>
+          <w:sz w:val="24"/>
+          <w:szCs w:val="24"/>
+        </w:rPr>
+      </w:pPr>
+      <w:r>
+        <w:rPr>
+          <w:sz w:val="24"/>
+          <w:szCs w:val="24"/>
+        </w:rPr>
+        <w:t xml:space="preserve">Do nowo utworzonego testu pobieramy Selenium. </w:t>
+      </w:r>
+      <w:r>
+        <w:rPr>
+          <w:sz w:val="24"/>
+          <w:szCs w:val="24"/>
+        </w:rPr>
+        <w:br/>
+        <w:t xml:space="preserve">Tools&gt;NuGet Package Manager&gt; Manage </w:t>
+      </w:r>
+      <w:r>
+        <w:rPr>
+          <w:sz w:val="24"/>
+          <w:szCs w:val="24"/>
+        </w:rPr>
+        <w:t>NuGet Package</w:t>
+      </w:r>
+      <w:r>
+        <w:rPr>
+          <w:sz w:val="24"/>
+          <w:szCs w:val="24"/>
+        </w:rPr>
+        <w:t>s for solution.</w:t>
+      </w:r>
+    </w:p>
+    <w:p>
+      <w:pPr>
+        <w:pStyle w:val="Akapitzlist"/>
+        <w:tabs>
+          <w:tab w:val="left" w:pos="7545"/>
+        </w:tabs>
+        <w:rPr>
+          <w:sz w:val="24"/>
+          <w:szCs w:val="24"/>
+        </w:rPr>
+      </w:pPr>
+      <w:r>
+        <w:rPr>
+          <w:noProof/>
+          <w:sz w:val="24"/>
+          <w:szCs w:val="24"/>
+          <w:lang w:eastAsia="pl-PL"/>
+        </w:rPr>
+        <w:drawing>
+          <wp:inline distT="0" distB="0" distL="0" distR="0">
+            <wp:extent cx="5760720" cy="3238824"/>
+            <wp:effectExtent l="0" t="0" r="0" b="0"/>
+            <wp:docPr id="3" name="Obraz 3" descr="C:\Users\Damian\Desktop\Screenshot 2018-04-30 21-56-08.jpg"/>
+            <wp:cNvGraphicFramePr>
+              <a:graphicFrameLocks xmlns:a="http://schemas.openxmlformats.org/drawingml/2006/main" noChangeAspect="1"/>
+            </wp:cNvGraphicFramePr>
+            <a:graphic xmlns:a="http://schemas.openxmlformats.org/drawingml/2006/main">
+              <a:graphicData uri="http://schemas.openxmlformats.org/drawingml/2006/picture">
+                <pic:pic xmlns:pic="http://schemas.openxmlformats.org/drawingml/2006/picture">
+                  <pic:nvPicPr>
+                    <pic:cNvPr id="0" name="Picture 1" descr="C:\Users\Damian\Desktop\Screenshot 2018-04-30 21-56-08.jpg"/>
+                    <pic:cNvPicPr>
+                      <a:picLocks noChangeAspect="1" noChangeArrowheads="1"/>
+                    </pic:cNvPicPr>
+                  </pic:nvPicPr>
+                  <pic:blipFill>
+                    <a:blip r:embed="rId6">
+                      <a:extLst>
+                        <a:ext uri="{28A0092B-C50C-407E-A947-70E740481C1C}">
+                          <a14:useLocalDpi xmlns:a14="http://schemas.microsoft.com/office/drawing/2010/main" val="0"/>
+                        </a:ext>
+                      </a:extLst>
+                    </a:blip>
+                    <a:srcRect/>
+                    <a:stretch>
+                      <a:fillRect/>
+                    </a:stretch>
+                  </pic:blipFill>
+                  <pic:spPr bwMode="auto">
+                    <a:xfrm>
+                      <a:off x="0" y="0"/>
+                      <a:ext cx="5760720" cy="3238824"/>
+                    </a:xfrm>
+                    <a:prstGeom prst="rect">
+                      <a:avLst/>
+                    </a:prstGeom>
+                    <a:noFill/>
+                    <a:ln>
+                      <a:noFill/>
+                    </a:ln>
+                  </pic:spPr>
+                </pic:pic>
+              </a:graphicData>
+            </a:graphic>
+          </wp:inline>
+        </w:drawing>
+      </w:r>
+    </w:p>
+    <w:p>
+      <w:pPr>
+        <w:pStyle w:val="Akapitzlist"/>
+        <w:tabs>
+          <w:tab w:val="left" w:pos="7545"/>
+        </w:tabs>
+        <w:rPr>
+          <w:i/>
+          <w:sz w:val="24"/>
+          <w:szCs w:val="24"/>
+        </w:rPr>
+      </w:pPr>
+      <w:r>
+        <w:rPr>
+          <w:sz w:val="24"/>
+          <w:szCs w:val="24"/>
+        </w:rPr>
+        <w:t xml:space="preserve">Instalujemy to i </w:t>
+      </w:r>
+      <w:r>
+        <w:rPr>
+          <w:i/>
+          <w:sz w:val="24"/>
+          <w:szCs w:val="24"/>
+        </w:rPr>
+        <w:t>using OpenQA.Selenium;</w:t>
+      </w:r>
+    </w:p>
+    <w:p>
+      <w:pPr>
+        <w:pStyle w:val="Akapitzlist"/>
+        <w:tabs>
+          <w:tab w:val="left" w:pos="7545"/>
+        </w:tabs>
+        <w:rPr>
+          <w:sz w:val="24"/>
+          <w:szCs w:val="24"/>
+        </w:rPr>
+      </w:pPr>
     </w:p>
     <w:p>
       <w:pPr>
@@ -307,6 +368,7 @@
           <w:sz w:val="32"/>
           <w:szCs w:val="32"/>
         </w:rPr>
+        <w:lastRenderedPageBreak/>
         <w:t>Uruchamianie testów</w:t>
       </w:r>
     </w:p>
@@ -364,7 +426,6 @@
           <w:noProof/>
           <w:lang w:eastAsia="pl-PL"/>
         </w:rPr>
-        <w:lastRenderedPageBreak/>
         <w:drawing>
           <wp:inline distT="0" distB="0" distL="0" distR="0" wp14:anchorId="4383C938" wp14:editId="44D95130">
             <wp:extent cx="3066667" cy="4600000"/>
@@ -381,7 +442,7 @@
                     <pic:cNvPicPr/>
                   </pic:nvPicPr>
                   <pic:blipFill>
-                    <a:blip r:embed="rId6"/>
+                    <a:blip r:embed="rId7"/>
                     <a:stretch>
                       <a:fillRect/>
                     </a:stretch>
@@ -417,7 +478,6 @@
         </w:rPr>
         <w:t xml:space="preserve">Nazwy odpowiadają nazwą metod z atrybutem [Test] z klasy </w:t>
       </w:r>
-      <w:proofErr w:type="spellStart"/>
       <w:r>
         <w:rPr>
           <w:sz w:val="24"/>
@@ -425,45 +485,12 @@
         </w:rPr>
         <w:t>ControlClass</w:t>
       </w:r>
-      <w:proofErr w:type="spellEnd"/>
-      <w:r>
-        <w:rPr>
-          <w:sz w:val="24"/>
-          <w:szCs w:val="24"/>
-        </w:rPr>
-        <w:t xml:space="preserve"> a cyfra odpowiada ID kroku z test </w:t>
-      </w:r>
-      <w:proofErr w:type="spellStart"/>
-      <w:r>
-        <w:rPr>
-          <w:sz w:val="24"/>
-          <w:szCs w:val="24"/>
-        </w:rPr>
-        <w:t>script</w:t>
-      </w:r>
-      <w:proofErr w:type="spellEnd"/>
-      <w:r>
-        <w:rPr>
-          <w:sz w:val="24"/>
-          <w:szCs w:val="24"/>
-        </w:rPr>
-        <w:t xml:space="preserve"> (</w:t>
-      </w:r>
-      <w:proofErr w:type="spellStart"/>
-      <w:r>
-        <w:rPr>
-          <w:sz w:val="24"/>
-          <w:szCs w:val="24"/>
-        </w:rPr>
-        <w:t>excel</w:t>
-      </w:r>
-      <w:proofErr w:type="spellEnd"/>
-      <w:r>
-        <w:rPr>
-          <w:sz w:val="24"/>
-          <w:szCs w:val="24"/>
-        </w:rPr>
-        <w:t>).</w:t>
+      <w:r>
+        <w:rPr>
+          <w:sz w:val="24"/>
+          <w:szCs w:val="24"/>
+        </w:rPr>
+        <w:t xml:space="preserve"> a cyfra odpowiada ID kroku z test script (excel).</w:t>
       </w:r>
     </w:p>
     <w:p>
@@ -502,71 +529,23 @@
           <w:sz w:val="24"/>
           <w:szCs w:val="24"/>
         </w:rPr>
-        <w:t xml:space="preserve">Run </w:t>
-      </w:r>
-      <w:proofErr w:type="spellStart"/>
-      <w:r>
-        <w:rPr>
-          <w:sz w:val="24"/>
-          <w:szCs w:val="24"/>
-        </w:rPr>
-        <w:t>Selected</w:t>
-      </w:r>
-      <w:proofErr w:type="spellEnd"/>
-      <w:r>
-        <w:rPr>
-          <w:sz w:val="24"/>
-          <w:szCs w:val="24"/>
-        </w:rPr>
-        <w:t xml:space="preserve"> Test uruchamia nam test i pokazuje rezultat końcowy.</w:t>
-      </w:r>
-    </w:p>
-    <w:p>
-      <w:pPr>
-        <w:pStyle w:val="Akapitzlist"/>
-        <w:rPr>
-          <w:sz w:val="24"/>
-          <w:szCs w:val="24"/>
-        </w:rPr>
-      </w:pPr>
-      <w:r>
-        <w:rPr>
-          <w:sz w:val="24"/>
-          <w:szCs w:val="24"/>
-        </w:rPr>
-        <w:t xml:space="preserve">Jeżeli mamy jakieś błędy musimy uruchomić ten sam test poprzez </w:t>
-      </w:r>
-      <w:proofErr w:type="spellStart"/>
-      <w:r>
-        <w:rPr>
-          <w:sz w:val="24"/>
-          <w:szCs w:val="24"/>
-        </w:rPr>
-        <w:t>Debug</w:t>
-      </w:r>
-      <w:proofErr w:type="spellEnd"/>
-      <w:r>
-        <w:rPr>
-          <w:sz w:val="24"/>
-          <w:szCs w:val="24"/>
-        </w:rPr>
-        <w:t xml:space="preserve"> </w:t>
-      </w:r>
-      <w:proofErr w:type="spellStart"/>
-      <w:r>
-        <w:rPr>
-          <w:sz w:val="24"/>
-          <w:szCs w:val="24"/>
-        </w:rPr>
-        <w:t>Selected</w:t>
-      </w:r>
-      <w:proofErr w:type="spellEnd"/>
-      <w:r>
-        <w:rPr>
-          <w:sz w:val="24"/>
-          <w:szCs w:val="24"/>
-        </w:rPr>
-        <w:t xml:space="preserve"> Test i wtedy pokaże nam miejsce błędu.</w:t>
+        <w:t>Run Selected Test uruchamia nam test i pokazuje rezultat końcowy.</w:t>
+      </w:r>
+    </w:p>
+    <w:p>
+      <w:pPr>
+        <w:pStyle w:val="Akapitzlist"/>
+        <w:rPr>
+          <w:sz w:val="24"/>
+          <w:szCs w:val="24"/>
+        </w:rPr>
+      </w:pPr>
+      <w:r>
+        <w:rPr>
+          <w:sz w:val="24"/>
+          <w:szCs w:val="24"/>
+        </w:rPr>
+        <w:t>Jeżeli mamy jakieś błędy musimy uruchomić ten sam test poprzez Debug Selected Test i wtedy pokaże nam miejsce błędu.</w:t>
       </w:r>
     </w:p>
     <w:p>
@@ -588,6 +567,90 @@
           <w:sz w:val="32"/>
           <w:szCs w:val="32"/>
         </w:rPr>
+        <w:t>Podpięcie REPO</w:t>
+      </w:r>
+    </w:p>
+    <w:p>
+      <w:pPr>
+        <w:pStyle w:val="Akapitzlist"/>
+        <w:rPr>
+          <w:sz w:val="24"/>
+          <w:szCs w:val="24"/>
+        </w:rPr>
+      </w:pPr>
+      <w:r>
+        <w:rPr>
+          <w:sz w:val="24"/>
+          <w:szCs w:val="24"/>
+        </w:rPr>
+        <w:t>Repo to klasa która zawiera wszystkie obiekty. Jest klasą wspólną.</w:t>
+      </w:r>
+    </w:p>
+    <w:p>
+      <w:pPr>
+        <w:pStyle w:val="Akapitzlist"/>
+        <w:rPr>
+          <w:sz w:val="24"/>
+          <w:szCs w:val="24"/>
+        </w:rPr>
+      </w:pPr>
+      <w:r>
+        <w:rPr>
+          <w:sz w:val="24"/>
+          <w:szCs w:val="24"/>
+        </w:rPr>
+        <w:t xml:space="preserve">Aby ją dodać trzeba kliknąć prawym przyciskiem </w:t>
+      </w:r>
+      <w:r>
+        <w:rPr>
+          <w:sz w:val="24"/>
+          <w:szCs w:val="24"/>
+        </w:rPr>
+        <w:t xml:space="preserve">na nowo powstały projekt, Add&gt;Existing Item…&gt; szukamy klasy REPO (w folderze </w:t>
+      </w:r>
+      <w:r>
+        <w:rPr>
+          <w:sz w:val="24"/>
+          <w:szCs w:val="24"/>
+        </w:rPr>
+        <w:t>Testing_BookWeb_SIAG</w:t>
+      </w:r>
+      <w:r>
+        <w:rPr>
+          <w:sz w:val="24"/>
+          <w:szCs w:val="24"/>
+        </w:rPr>
+        <w:t>)</w:t>
+      </w:r>
+      <w:r>
+        <w:rPr>
+          <w:sz w:val="24"/>
+          <w:szCs w:val="24"/>
+        </w:rPr>
+        <w:t>.</w:t>
+      </w:r>
+      <w:bookmarkStart w:id="0" w:name="_GoBack"/>
+      <w:bookmarkEnd w:id="0"/>
+    </w:p>
+    <w:p>
+      <w:pPr>
+        <w:pStyle w:val="Akapitzlist"/>
+        <w:numPr>
+          <w:ilvl w:val="0"/>
+          <w:numId w:val="1"/>
+        </w:numPr>
+        <w:rPr>
+          <w:b/>
+          <w:sz w:val="32"/>
+          <w:szCs w:val="32"/>
+        </w:rPr>
+      </w:pPr>
+      <w:r>
+        <w:rPr>
+          <w:b/>
+          <w:sz w:val="32"/>
+          <w:szCs w:val="32"/>
+        </w:rPr>
         <w:t>Klasy</w:t>
       </w:r>
     </w:p>
@@ -610,7 +673,7 @@
           <w:sz w:val="32"/>
           <w:szCs w:val="32"/>
         </w:rPr>
-        <w:t>REPO</w:t>
+        <w:t>Test</w:t>
       </w:r>
       <w:r>
         <w:rPr>
@@ -618,7 +681,7 @@
           <w:sz w:val="32"/>
           <w:szCs w:val="32"/>
         </w:rPr>
-        <w:t xml:space="preserve"> (nie zmieniamy nazwy)</w:t>
+        <w:t>Class (nie zmieniamy nazwy)</w:t>
       </w:r>
     </w:p>
     <w:p>
@@ -635,38 +698,132 @@
           <w:sz w:val="24"/>
           <w:szCs w:val="24"/>
         </w:rPr>
-        <w:t xml:space="preserve">Klasa ta zawiera repozytorium obiektów. Nazywanie obiektów usystematyzowane jest w pliku </w:t>
-      </w:r>
-      <w:r>
-        <w:rPr>
-          <w:sz w:val="24"/>
-          <w:szCs w:val="24"/>
-        </w:rPr>
-        <w:t xml:space="preserve">Object </w:t>
-      </w:r>
-      <w:proofErr w:type="spellStart"/>
-      <w:r>
-        <w:rPr>
-          <w:sz w:val="24"/>
-          <w:szCs w:val="24"/>
-        </w:rPr>
-        <w:t>Repo</w:t>
-      </w:r>
-      <w:proofErr w:type="spellEnd"/>
-      <w:r>
-        <w:rPr>
-          <w:sz w:val="24"/>
-          <w:szCs w:val="24"/>
-        </w:rPr>
-        <w:t xml:space="preserve">. </w:t>
-      </w:r>
-      <w:r>
-        <w:rPr>
-          <w:sz w:val="24"/>
-          <w:szCs w:val="24"/>
-        </w:rPr>
-        <w:t>(Najlepiej aby klasa REPO była w innych testach taka sama, przekopiować ją i nie zmieniać nazwy)</w:t>
-      </w:r>
+        <w:t>Główna klasa inicjalizująca test. Musimy pamiętać o znacznikach</w:t>
+      </w:r>
+    </w:p>
+    <w:p>
+      <w:pPr>
+        <w:pStyle w:val="Akapitzlist"/>
+        <w:ind w:left="1440"/>
+        <w:rPr>
+          <w:sz w:val="24"/>
+          <w:szCs w:val="24"/>
+        </w:rPr>
+      </w:pPr>
+      <w:r>
+        <w:rPr>
+          <w:sz w:val="24"/>
+          <w:szCs w:val="24"/>
+        </w:rPr>
+        <w:t>[</w:t>
+      </w:r>
+      <w:r>
+        <w:rPr>
+          <w:sz w:val="24"/>
+          <w:szCs w:val="24"/>
+        </w:rPr>
+        <w:t>TestFixture]</w:t>
+      </w:r>
+      <w:r>
+        <w:rPr>
+          <w:sz w:val="24"/>
+          <w:szCs w:val="24"/>
+        </w:rPr>
+        <w:t>- nad całą klasą</w:t>
+      </w:r>
+    </w:p>
+    <w:p>
+      <w:pPr>
+        <w:pStyle w:val="Akapitzlist"/>
+        <w:ind w:left="1440"/>
+        <w:rPr>
+          <w:sz w:val="24"/>
+          <w:szCs w:val="24"/>
+        </w:rPr>
+      </w:pPr>
+      <w:r>
+        <w:rPr>
+          <w:sz w:val="24"/>
+          <w:szCs w:val="24"/>
+        </w:rPr>
+        <w:t>[SetUp]</w:t>
+      </w:r>
+      <w:r>
+        <w:rPr>
+          <w:sz w:val="24"/>
+          <w:szCs w:val="24"/>
+        </w:rPr>
+        <w:t>-Przed metodą SetUp (lepiej całą metodę przekopiować)</w:t>
+      </w:r>
+    </w:p>
+    <w:p>
+      <w:pPr>
+        <w:pStyle w:val="Akapitzlist"/>
+        <w:ind w:left="1440"/>
+        <w:rPr>
+          <w:sz w:val="24"/>
+          <w:szCs w:val="24"/>
+        </w:rPr>
+      </w:pPr>
+      <w:r>
+        <w:rPr>
+          <w:sz w:val="24"/>
+          <w:szCs w:val="24"/>
+        </w:rPr>
+        <w:t>[Test]</w:t>
+      </w:r>
+      <w:r>
+        <w:rPr>
+          <w:sz w:val="24"/>
+          <w:szCs w:val="24"/>
+        </w:rPr>
+        <w:t>- przed każdą metodą testową. Pamiętamy też o komentarzu opisującymi dany krok testu!</w:t>
+      </w:r>
+    </w:p>
+    <w:p>
+      <w:pPr>
+        <w:pStyle w:val="Akapitzlist"/>
+        <w:ind w:left="1440"/>
+        <w:rPr>
+          <w:sz w:val="24"/>
+          <w:szCs w:val="24"/>
+        </w:rPr>
+      </w:pPr>
+      <w:r>
+        <w:rPr>
+          <w:sz w:val="24"/>
+          <w:szCs w:val="24"/>
+        </w:rPr>
+        <w:lastRenderedPageBreak/>
+        <w:t>[TearDown]</w:t>
+      </w:r>
+      <w:r>
+        <w:rPr>
+          <w:sz w:val="24"/>
+          <w:szCs w:val="24"/>
+        </w:rPr>
+        <w:t>-Przed metodą TearDown. (lepiej całą metodę przekopiować)</w:t>
+      </w:r>
+    </w:p>
+    <w:p>
+      <w:pPr>
+        <w:pStyle w:val="Akapitzlist"/>
+        <w:ind w:left="1440"/>
+        <w:rPr>
+          <w:sz w:val="24"/>
+          <w:szCs w:val="24"/>
+        </w:rPr>
+      </w:pPr>
+    </w:p>
+    <w:p>
+      <w:pPr>
+        <w:pStyle w:val="Akapitzlist"/>
+        <w:ind w:left="1440"/>
+        <w:rPr>
+          <w:sz w:val="24"/>
+          <w:szCs w:val="24"/>
+        </w:rPr>
+      </w:pPr>
     </w:p>
     <w:p>
       <w:pPr>
@@ -677,268 +834,18 @@
         </w:numPr>
         <w:rPr>
           <w:b/>
-          <w:sz w:val="32"/>
-          <w:szCs w:val="32"/>
-        </w:rPr>
-      </w:pPr>
-      <w:proofErr w:type="spellStart"/>
+          <w:sz w:val="24"/>
+          <w:szCs w:val="24"/>
+        </w:rPr>
+      </w:pPr>
       <w:r>
         <w:rPr>
           <w:b/>
           <w:sz w:val="32"/>
           <w:szCs w:val="32"/>
         </w:rPr>
-        <w:t>ControlClass</w:t>
-      </w:r>
-      <w:proofErr w:type="spellEnd"/>
-      <w:r>
-        <w:rPr>
-          <w:b/>
-          <w:sz w:val="32"/>
-          <w:szCs w:val="32"/>
-        </w:rPr>
-        <w:t xml:space="preserve"> (nie zmieniamy nazwy)</w:t>
-      </w:r>
-    </w:p>
-    <w:p>
-      <w:pPr>
-        <w:pStyle w:val="Akapitzlist"/>
-        <w:ind w:left="1440"/>
-        <w:rPr>
-          <w:sz w:val="24"/>
-          <w:szCs w:val="24"/>
-        </w:rPr>
-      </w:pPr>
-      <w:r>
-        <w:rPr>
-          <w:sz w:val="24"/>
-          <w:szCs w:val="24"/>
-        </w:rPr>
-        <w:t>Główna klasa inicjalizująca test. Musimy pamiętać o znacznikach</w:t>
-      </w:r>
-    </w:p>
-    <w:p>
-      <w:pPr>
-        <w:pStyle w:val="Akapitzlist"/>
-        <w:ind w:left="1440"/>
-        <w:rPr>
-          <w:sz w:val="24"/>
-          <w:szCs w:val="24"/>
-        </w:rPr>
-      </w:pPr>
-      <w:r>
-        <w:rPr>
-          <w:sz w:val="24"/>
-          <w:szCs w:val="24"/>
-        </w:rPr>
-        <w:t>[</w:t>
-      </w:r>
-      <w:proofErr w:type="spellStart"/>
-      <w:r>
-        <w:rPr>
-          <w:sz w:val="24"/>
-          <w:szCs w:val="24"/>
-        </w:rPr>
-        <w:t>TestFixture</w:t>
-      </w:r>
-      <w:proofErr w:type="spellEnd"/>
-      <w:r>
-        <w:rPr>
-          <w:sz w:val="24"/>
-          <w:szCs w:val="24"/>
-        </w:rPr>
-        <w:t>]</w:t>
-      </w:r>
-      <w:r>
-        <w:rPr>
-          <w:sz w:val="24"/>
-          <w:szCs w:val="24"/>
-        </w:rPr>
-        <w:t>- nad całą klasą</w:t>
-      </w:r>
-    </w:p>
-    <w:p>
-      <w:pPr>
-        <w:pStyle w:val="Akapitzlist"/>
-        <w:ind w:left="1440"/>
-        <w:rPr>
-          <w:sz w:val="24"/>
-          <w:szCs w:val="24"/>
-        </w:rPr>
-      </w:pPr>
-      <w:r>
-        <w:rPr>
-          <w:sz w:val="24"/>
-          <w:szCs w:val="24"/>
-        </w:rPr>
-        <w:t>[</w:t>
-      </w:r>
-      <w:proofErr w:type="spellStart"/>
-      <w:r>
-        <w:rPr>
-          <w:sz w:val="24"/>
-          <w:szCs w:val="24"/>
-        </w:rPr>
-        <w:t>SetUp</w:t>
-      </w:r>
-      <w:proofErr w:type="spellEnd"/>
-      <w:r>
-        <w:rPr>
-          <w:sz w:val="24"/>
-          <w:szCs w:val="24"/>
-        </w:rPr>
-        <w:t>]</w:t>
-      </w:r>
-      <w:r>
-        <w:rPr>
-          <w:sz w:val="24"/>
-          <w:szCs w:val="24"/>
-        </w:rPr>
-        <w:t xml:space="preserve">-Przed metodą </w:t>
-      </w:r>
-      <w:proofErr w:type="spellStart"/>
-      <w:r>
-        <w:rPr>
-          <w:sz w:val="24"/>
-          <w:szCs w:val="24"/>
-        </w:rPr>
-        <w:t>SetUp</w:t>
-      </w:r>
-      <w:proofErr w:type="spellEnd"/>
-      <w:r>
-        <w:rPr>
-          <w:sz w:val="24"/>
-          <w:szCs w:val="24"/>
-        </w:rPr>
-        <w:t xml:space="preserve"> (lepiej całą metodę przekopiować)</w:t>
-      </w:r>
-    </w:p>
-    <w:p>
-      <w:pPr>
-        <w:pStyle w:val="Akapitzlist"/>
-        <w:ind w:left="1440"/>
-        <w:rPr>
-          <w:sz w:val="24"/>
-          <w:szCs w:val="24"/>
-        </w:rPr>
-      </w:pPr>
-      <w:r>
-        <w:rPr>
-          <w:sz w:val="24"/>
-          <w:szCs w:val="24"/>
-        </w:rPr>
-        <w:t>[Test]</w:t>
-      </w:r>
-      <w:r>
-        <w:rPr>
-          <w:sz w:val="24"/>
-          <w:szCs w:val="24"/>
-        </w:rPr>
-        <w:t>- przed każdą metodą testową. Pamiętamy też o komentarzu opisującymi dany krok testu!</w:t>
-      </w:r>
-    </w:p>
-    <w:p>
-      <w:pPr>
-        <w:pStyle w:val="Akapitzlist"/>
-        <w:ind w:left="1440"/>
-        <w:rPr>
-          <w:sz w:val="24"/>
-          <w:szCs w:val="24"/>
-        </w:rPr>
-      </w:pPr>
-      <w:r>
-        <w:rPr>
-          <w:sz w:val="24"/>
-          <w:szCs w:val="24"/>
-        </w:rPr>
-        <w:t>[</w:t>
-      </w:r>
-      <w:proofErr w:type="spellStart"/>
-      <w:r>
-        <w:rPr>
-          <w:sz w:val="24"/>
-          <w:szCs w:val="24"/>
-        </w:rPr>
-        <w:t>TearDown</w:t>
-      </w:r>
-      <w:proofErr w:type="spellEnd"/>
-      <w:r>
-        <w:rPr>
-          <w:sz w:val="24"/>
-          <w:szCs w:val="24"/>
-        </w:rPr>
-        <w:t>]</w:t>
-      </w:r>
-      <w:r>
-        <w:rPr>
-          <w:sz w:val="24"/>
-          <w:szCs w:val="24"/>
-        </w:rPr>
-        <w:t xml:space="preserve">-Przed metodą </w:t>
-      </w:r>
-      <w:proofErr w:type="spellStart"/>
-      <w:r>
-        <w:rPr>
-          <w:sz w:val="24"/>
-          <w:szCs w:val="24"/>
-        </w:rPr>
-        <w:t>TearDown</w:t>
-      </w:r>
-      <w:proofErr w:type="spellEnd"/>
-      <w:r>
-        <w:rPr>
-          <w:sz w:val="24"/>
-          <w:szCs w:val="24"/>
-        </w:rPr>
-        <w:t>. (lepiej całą metodę przekopiować)</w:t>
-      </w:r>
-    </w:p>
-    <w:p>
-      <w:pPr>
-        <w:pStyle w:val="Akapitzlist"/>
-        <w:ind w:left="1440"/>
-        <w:rPr>
-          <w:sz w:val="24"/>
-          <w:szCs w:val="24"/>
-        </w:rPr>
-      </w:pPr>
-      <w:bookmarkStart w:id="0" w:name="_GoBack"/>
-      <w:bookmarkEnd w:id="0"/>
-    </w:p>
-    <w:p>
-      <w:pPr>
-        <w:pStyle w:val="Akapitzlist"/>
-        <w:ind w:left="1440"/>
-        <w:rPr>
-          <w:sz w:val="24"/>
-          <w:szCs w:val="24"/>
-        </w:rPr>
-      </w:pPr>
-    </w:p>
-    <w:p>
-      <w:pPr>
-        <w:pStyle w:val="Akapitzlist"/>
-        <w:numPr>
-          <w:ilvl w:val="0"/>
-          <w:numId w:val="2"/>
-        </w:numPr>
-        <w:rPr>
-          <w:b/>
-          <w:sz w:val="24"/>
-          <w:szCs w:val="24"/>
-        </w:rPr>
-      </w:pPr>
-      <w:proofErr w:type="spellStart"/>
-      <w:r>
-        <w:rPr>
-          <w:b/>
-          <w:sz w:val="32"/>
-          <w:szCs w:val="32"/>
-        </w:rPr>
-        <w:lastRenderedPageBreak/>
         <w:t>Menu_before_login</w:t>
       </w:r>
-      <w:proofErr w:type="spellEnd"/>
     </w:p>
     <w:p>
       <w:pPr>

</xml_diff>

<commit_message>
Wspólne REPO+ Poprawiona instrukcja
</commit_message>
<xml_diff>
--- a/Instrukcja.docx
+++ b/Instrukcja.docx
@@ -559,6 +559,61 @@
           <w:szCs w:val="24"/>
         </w:rPr>
       </w:pPr>
+      <w:r>
+        <w:rPr>
+          <w:sz w:val="24"/>
+          <w:szCs w:val="24"/>
+        </w:rPr>
+        <w:t xml:space="preserve">Tak samo instalujemy również </w:t>
+      </w:r>
+      <w:proofErr w:type="spellStart"/>
+      <w:r>
+        <w:rPr>
+          <w:sz w:val="24"/>
+          <w:szCs w:val="24"/>
+        </w:rPr>
+        <w:t>Selenium.Firefox.WebDriver</w:t>
+      </w:r>
+      <w:proofErr w:type="spellEnd"/>
+      <w:r>
+        <w:rPr>
+          <w:sz w:val="24"/>
+          <w:szCs w:val="24"/>
+        </w:rPr>
+        <w:t xml:space="preserve"> i dodajemy </w:t>
+      </w:r>
+      <w:proofErr w:type="spellStart"/>
+      <w:r>
+        <w:rPr>
+          <w:i/>
+          <w:sz w:val="24"/>
+          <w:szCs w:val="24"/>
+        </w:rPr>
+        <w:t>OpenQA.Selenium.Firefox</w:t>
+      </w:r>
+      <w:proofErr w:type="spellEnd"/>
+      <w:r>
+        <w:rPr>
+          <w:i/>
+          <w:sz w:val="24"/>
+          <w:szCs w:val="24"/>
+        </w:rPr>
+        <w:t>;</w:t>
+      </w:r>
+      <w:bookmarkStart w:id="0" w:name="_GoBack"/>
+      <w:bookmarkEnd w:id="0"/>
+    </w:p>
+    <w:p>
+      <w:pPr>
+        <w:pStyle w:val="Akapitzlist"/>
+        <w:tabs>
+          <w:tab w:val="left" w:pos="7545"/>
+        </w:tabs>
+        <w:rPr>
+          <w:sz w:val="24"/>
+          <w:szCs w:val="24"/>
+        </w:rPr>
+      </w:pPr>
     </w:p>
     <w:p>
       <w:pPr>
@@ -582,7 +637,6 @@
           <w:sz w:val="32"/>
           <w:szCs w:val="32"/>
         </w:rPr>
-        <w:lastRenderedPageBreak/>
         <w:t>Uruchamianie testów</w:t>
       </w:r>
     </w:p>
@@ -911,7 +965,14 @@
           <w:sz w:val="24"/>
           <w:szCs w:val="24"/>
         </w:rPr>
-        <w:t xml:space="preserve">na nowo powstały projekt, </w:t>
+        <w:t>na nowo powstały projekt</w:t>
+      </w:r>
+      <w:r>
+        <w:rPr>
+          <w:sz w:val="24"/>
+          <w:szCs w:val="24"/>
+        </w:rPr>
+        <w:t xml:space="preserve"> </w:t>
       </w:r>
       <w:proofErr w:type="spellStart"/>
       <w:r>
@@ -927,19 +988,69 @@
           <w:sz w:val="24"/>
           <w:szCs w:val="24"/>
         </w:rPr>
-        <w:t>&gt;</w:t>
-      </w:r>
-      <w:proofErr w:type="spellStart"/>
-      <w:r>
-        <w:rPr>
-          <w:sz w:val="24"/>
-          <w:szCs w:val="24"/>
-        </w:rPr>
-        <w:t>Existing</w:t>
-      </w:r>
-      <w:proofErr w:type="spellEnd"/>
-      <w:r>
-        <w:rPr>
+        <w:t xml:space="preserve">&gt;Reference… i w zakładce </w:t>
+      </w:r>
+      <w:proofErr w:type="spellStart"/>
+      <w:r>
+        <w:rPr>
+          <w:sz w:val="24"/>
+          <w:szCs w:val="24"/>
+        </w:rPr>
+        <w:t>Projects</w:t>
+      </w:r>
+      <w:proofErr w:type="spellEnd"/>
+      <w:r>
+        <w:rPr>
+          <w:sz w:val="24"/>
+          <w:szCs w:val="24"/>
+        </w:rPr>
+        <w:t xml:space="preserve"> Solution zaznaczamy </w:t>
+      </w:r>
+      <w:proofErr w:type="spellStart"/>
+      <w:r>
+        <w:rPr>
+          <w:sz w:val="24"/>
+          <w:szCs w:val="24"/>
+        </w:rPr>
+        <w:t>RepoClass</w:t>
+      </w:r>
+      <w:proofErr w:type="spellEnd"/>
+      <w:r>
+        <w:rPr>
+          <w:sz w:val="24"/>
+          <w:szCs w:val="24"/>
+        </w:rPr>
+        <w:t>.</w:t>
+      </w:r>
+    </w:p>
+    <w:p>
+      <w:pPr>
+        <w:pStyle w:val="Akapitzlist"/>
+        <w:rPr>
+          <w:sz w:val="24"/>
+          <w:szCs w:val="24"/>
+        </w:rPr>
+      </w:pPr>
+      <w:r>
+        <w:rPr>
+          <w:sz w:val="24"/>
+          <w:szCs w:val="24"/>
+        </w:rPr>
+        <w:t xml:space="preserve">Następnie pamiętamy aby dodać </w:t>
+      </w:r>
+      <w:proofErr w:type="spellStart"/>
+      <w:r>
+        <w:rPr>
+          <w:b/>
+          <w:sz w:val="24"/>
+          <w:szCs w:val="24"/>
+        </w:rPr>
+        <w:t>using</w:t>
+      </w:r>
+      <w:proofErr w:type="spellEnd"/>
+      <w:r>
+        <w:rPr>
+          <w:b/>
           <w:sz w:val="24"/>
           <w:szCs w:val="24"/>
         </w:rPr>
@@ -948,41 +1059,19 @@
       <w:proofErr w:type="spellStart"/>
       <w:r>
         <w:rPr>
-          <w:sz w:val="24"/>
-          <w:szCs w:val="24"/>
-        </w:rPr>
-        <w:t>Item</w:t>
-      </w:r>
-      <w:proofErr w:type="spellEnd"/>
-      <w:r>
-        <w:rPr>
-          <w:sz w:val="24"/>
-          <w:szCs w:val="24"/>
-        </w:rPr>
-        <w:t xml:space="preserve">…&gt; szukamy klasy REPO (w folderze </w:t>
-      </w:r>
-      <w:proofErr w:type="spellStart"/>
-      <w:r>
-        <w:rPr>
-          <w:sz w:val="24"/>
-          <w:szCs w:val="24"/>
-        </w:rPr>
-        <w:t>Testing_BookWeb_SIAG</w:t>
-      </w:r>
-      <w:proofErr w:type="spellEnd"/>
-      <w:r>
-        <w:rPr>
-          <w:sz w:val="24"/>
-          <w:szCs w:val="24"/>
-        </w:rPr>
-        <w:t>)</w:t>
-      </w:r>
-      <w:r>
-        <w:rPr>
-          <w:sz w:val="24"/>
-          <w:szCs w:val="24"/>
-        </w:rPr>
-        <w:t>.</w:t>
+          <w:b/>
+          <w:sz w:val="24"/>
+          <w:szCs w:val="24"/>
+        </w:rPr>
+        <w:t>RepoClass</w:t>
+      </w:r>
+      <w:proofErr w:type="spellEnd"/>
+      <w:r>
+        <w:rPr>
+          <w:sz w:val="24"/>
+          <w:szCs w:val="24"/>
+        </w:rPr>
+        <w:t>;</w:t>
       </w:r>
     </w:p>
     <w:p>
@@ -1064,8 +1153,6 @@
         </w:rPr>
         <w:t xml:space="preserve"> (nie zmieniamy nazwy)</w:t>
       </w:r>
-      <w:bookmarkStart w:id="0" w:name="_GoBack"/>
-      <w:bookmarkEnd w:id="0"/>
     </w:p>
     <w:p>
       <w:pPr>
@@ -1138,6 +1225,7 @@
           <w:sz w:val="24"/>
           <w:szCs w:val="24"/>
         </w:rPr>
+        <w:lastRenderedPageBreak/>
         <w:t>[</w:t>
       </w:r>
       <w:proofErr w:type="spellStart"/>
@@ -1194,7 +1282,6 @@
           <w:sz w:val="24"/>
           <w:szCs w:val="24"/>
         </w:rPr>
-        <w:lastRenderedPageBreak/>
         <w:t>[Test]</w:t>
       </w:r>
       <w:r>

</xml_diff>